<commit_message>
remove space after '<' in one link (all copies)
</commit_message>
<xml_diff>
--- a/NWF-Computer-Tech/computech16/my-presentations/common-handouts/commmon-handout.docx
+++ b/NWF-Computer-Tech/computech16/my-presentations/common-handouts/commmon-handout.docx
@@ -239,13 +239,6 @@
           <w:sz w:val="23"/>
           <w:szCs w:val="23"/>
         </w:rPr>
-        <w:t xml:space="preserve"> </w:t>
-      </w:r>
-      <w:r>
-        <w:rPr>
-          <w:sz w:val="23"/>
-          <w:szCs w:val="23"/>
-        </w:rPr>
         <w:t>https://github.com/tbrowder</w:t>
       </w:r>
       <w:r>
@@ -505,7 +498,7 @@
           <w:szCs w:val="23"/>
         </w:rPr>
         <w:tab/>
-        <w:t xml:space="preserve">&lt; </w:t>
+        <w:t>&lt;</w:t>
       </w:r>
       <w:r>
         <w:rPr>
@@ -771,7 +764,7 @@
           <w:szCs w:val="23"/>
         </w:rPr>
         <w:tab/>
-        <w:t xml:space="preserve">&lt; </w:t>
+        <w:t>&lt;</w:t>
       </w:r>
       <w:r>
         <w:rPr>
@@ -1037,7 +1030,7 @@
           <w:szCs w:val="23"/>
         </w:rPr>
         <w:tab/>
-        <w:t xml:space="preserve">&lt; </w:t>
+        <w:t>&lt;</w:t>
       </w:r>
       <w:r>
         <w:rPr>
@@ -1303,7 +1296,7 @@
           <w:szCs w:val="23"/>
         </w:rPr>
         <w:tab/>
-        <w:t xml:space="preserve">&lt; </w:t>
+        <w:t>&lt;</w:t>
       </w:r>
       <w:r>
         <w:rPr>
@@ -1569,7 +1562,7 @@
           <w:szCs w:val="23"/>
         </w:rPr>
         <w:tab/>
-        <w:t xml:space="preserve">&lt; </w:t>
+        <w:t>&lt;</w:t>
       </w:r>
       <w:r>
         <w:rPr>

</xml_diff>